<commit_message>
lab_1 prjct v2 synthesis, scheme & diagram
</commit_message>
<xml_diff>
--- a/Laboratory_work_1/stuff/lab_1_synthesis.docx
+++ b/Laboratory_work_1/stuff/lab_1_synthesis.docx
@@ -115,7 +115,7 @@
               <w:rPr>
                 <w:lang w:val="en-US"/>
               </w:rPr>
-              <w:t>y</w:t>
+              <w:t>Y</w:t>
             </w:r>
           </w:p>
         </w:tc>
@@ -833,7 +833,6 @@
                 <w:lang w:val="en-US"/>
               </w:rPr>
             </w:pPr>
-            <w:bookmarkStart w:id="0" w:name="_GoBack" w:colFirst="1" w:colLast="5"/>
             <w:r>
               <w:rPr>
                 <w:lang w:val="en-US"/>
@@ -901,7 +900,6 @@
           </w:p>
         </w:tc>
       </w:tr>
-      <w:bookmarkEnd w:id="0"/>
       <w:tr>
         <w:tc>
           <w:tcPr>
@@ -1392,23 +1390,14 @@
               </w:rPr>
             </w:pPr>
             <w:r>
-              <w:rPr>
-                <w:lang w:val="en-US"/>
-              </w:rPr>
               <w:t>x</w:t>
             </w:r>
             <w:proofErr w:type="gramStart"/>
             <w:r>
-              <w:rPr>
-                <w:lang w:val="en-US"/>
-              </w:rPr>
               <w:t>4,x</w:t>
             </w:r>
             <w:proofErr w:type="gramEnd"/>
             <w:r>
-              <w:rPr>
-                <w:lang w:val="en-US"/>
-              </w:rPr>
               <w:t>3\x2,x1</w:t>
             </w:r>
           </w:p>
@@ -1419,7 +1408,7 @@
           </w:tcPr>
           <w:p>
             <w:r>
-              <w:t>00</w:t>
+              <w:t>00 (x2)</w:t>
             </w:r>
           </w:p>
         </w:tc>
@@ -1429,7 +1418,7 @@
           </w:tcPr>
           <w:p>
             <w:r>
-              <w:t>01</w:t>
+              <w:t>01 (x2) (x1)</w:t>
             </w:r>
           </w:p>
         </w:tc>
@@ -1439,7 +1428,7 @@
           </w:tcPr>
           <w:p>
             <w:r>
-              <w:t>11</w:t>
+              <w:t>11 (x1)</w:t>
             </w:r>
           </w:p>
         </w:tc>
@@ -1461,7 +1450,7 @@
           </w:tcPr>
           <w:p>
             <w:r>
-              <w:t>00</w:t>
+              <w:t>00 (x4)</w:t>
             </w:r>
           </w:p>
         </w:tc>
@@ -1513,7 +1502,7 @@
           </w:tcPr>
           <w:p>
             <w:r>
-              <w:t>01</w:t>
+              <w:t>01 (x4) (x3)</w:t>
             </w:r>
           </w:p>
         </w:tc>
@@ -1525,45 +1514,45 @@
           <w:p>
             <w:r>
               <w:rPr>
+                <w:highlight w:val="red"/>
+              </w:rPr>
+              <w:t>1</w:t>
+            </w:r>
+          </w:p>
+        </w:tc>
+        <w:tc>
+          <w:tcPr>
+            <w:tcW w:w="1869" w:type="dxa"/>
+          </w:tcPr>
+          <w:p>
+            <w:r>
+              <w:t>0</w:t>
+            </w:r>
+          </w:p>
+        </w:tc>
+        <w:tc>
+          <w:tcPr>
+            <w:tcW w:w="1869" w:type="dxa"/>
+          </w:tcPr>
+          <w:p>
+            <w:r>
+              <w:t>0</w:t>
+            </w:r>
+          </w:p>
+        </w:tc>
+        <w:tc>
+          <w:tcPr>
+            <w:tcW w:w="1869" w:type="dxa"/>
+          </w:tcPr>
+          <w:p>
+            <w:pPr>
+              <w:rPr>
                 <w:color w:val="A8D08D" w:themeColor="accent6" w:themeTint="99"/>
               </w:rPr>
-              <w:t>1</w:t>
-            </w:r>
-          </w:p>
-        </w:tc>
-        <w:tc>
-          <w:tcPr>
-            <w:tcW w:w="1869" w:type="dxa"/>
-          </w:tcPr>
-          <w:p>
-            <w:r>
-              <w:t>0</w:t>
-            </w:r>
-          </w:p>
-        </w:tc>
-        <w:tc>
-          <w:tcPr>
-            <w:tcW w:w="1869" w:type="dxa"/>
-          </w:tcPr>
-          <w:p>
-            <w:r>
-              <w:t>0</w:t>
-            </w:r>
-          </w:p>
-        </w:tc>
-        <w:tc>
-          <w:tcPr>
-            <w:tcW w:w="1869" w:type="dxa"/>
-          </w:tcPr>
-          <w:p>
-            <w:pPr>
-              <w:rPr>
-                <w:color w:val="A8D08D" w:themeColor="accent6" w:themeTint="99"/>
-              </w:rPr>
-            </w:pPr>
-            <w:r>
-              <w:rPr>
-                <w:color w:val="A8D08D" w:themeColor="accent6" w:themeTint="99"/>
+            </w:pPr>
+            <w:r>
+              <w:rPr>
+                <w:highlight w:val="red"/>
               </w:rPr>
               <w:t>1</w:t>
             </w:r>
@@ -1577,7 +1566,7 @@
           </w:tcPr>
           <w:p>
             <w:r>
-              <w:t>11</w:t>
+              <w:t>11 (x3)</w:t>
             </w:r>
           </w:p>
         </w:tc>
@@ -1682,6 +1671,11 @@
     </w:tbl>
     <w:p/>
     <w:p>
+      <w:r>
+        <w:t>Вариант 1:</w:t>
+      </w:r>
+    </w:p>
+    <w:p>
       <w:proofErr w:type="gramStart"/>
       <w:r>
         <w:t>!</w:t>
@@ -1824,7 +1818,31 @@
         <w:rPr>
           <w:lang w:val="en-US"/>
         </w:rPr>
-        <w:t xml:space="preserve">not band </w:t>
+        <w:t>not</w:t>
+      </w:r>
+      <w:r>
+        <w:rPr>
+          <w:lang w:val="en-US"/>
+        </w:rPr>
+        <w:t>,</w:t>
+      </w:r>
+      <w:r>
+        <w:rPr>
+          <w:lang w:val="en-US"/>
+        </w:rPr>
+        <w:t xml:space="preserve"> band</w:t>
+      </w:r>
+      <w:r>
+        <w:rPr>
+          <w:lang w:val="en-US"/>
+        </w:rPr>
+        <w:t>,</w:t>
+      </w:r>
+      <w:r>
+        <w:rPr>
+          <w:lang w:val="en-US"/>
+        </w:rPr>
+        <w:t xml:space="preserve"> </w:t>
       </w:r>
       <w:proofErr w:type="spellStart"/>
       <w:r>
@@ -2430,12 +2448,83 @@
         <w:t>)</w:t>
       </w:r>
     </w:p>
+    <w:p/>
+    <w:p>
+      <w:r>
+        <w:t>Вариант 2 (улучшенный):</w:t>
+      </w:r>
+    </w:p>
+    <w:p>
+      <w:r>
+        <w:t>Вследствие минимизации функций методом карт Карно получаем следующую функцию: y = ~x4 x3 ~x1 + x4 ~x3 x2 + x4 ~x2 x1 + x3 ~x2 ~x1.</w:t>
+      </w:r>
+    </w:p>
+    <w:p>
+      <w:r>
+        <w:t xml:space="preserve">Для базиса </w:t>
+      </w:r>
+      <w:proofErr w:type="spellStart"/>
+      <w:r>
+        <w:t>not</w:t>
+      </w:r>
+      <w:proofErr w:type="spellEnd"/>
+      <w:r>
+        <w:t xml:space="preserve">, </w:t>
+      </w:r>
+      <w:proofErr w:type="spellStart"/>
+      <w:r>
+        <w:t>band</w:t>
+      </w:r>
+      <w:proofErr w:type="spellEnd"/>
+      <w:r>
+        <w:t xml:space="preserve">, </w:t>
+      </w:r>
+      <w:proofErr w:type="spellStart"/>
+      <w:r>
+        <w:t>nand</w:t>
+      </w:r>
+      <w:proofErr w:type="spellEnd"/>
+      <w:r>
+        <w:t>: y = ~x4 x3 ~x1 + x4 ~x3 x2 + x4 ~x2 x1 + x3 ~x2 ~x1 = ~~(~x4 x3 ~x1 + x4 ~x3 x2 + x4 ~x2 x1 + x3 ~x2 ~x1) = ~(~(~x4 x3 ~x1) ~(x4 ~x3 x2) ~(x4 ~x2 x1) ~(x3 ~x2 ~x1)).</w:t>
+      </w:r>
+    </w:p>
+    <w:p>
+      <w:r>
+        <w:t xml:space="preserve">Для базиса </w:t>
+      </w:r>
+      <w:proofErr w:type="spellStart"/>
+      <w:r>
+        <w:t>not</w:t>
+      </w:r>
+      <w:proofErr w:type="spellEnd"/>
+      <w:r>
+        <w:t xml:space="preserve">, </w:t>
+      </w:r>
+      <w:proofErr w:type="spellStart"/>
+      <w:r>
+        <w:t>bor</w:t>
+      </w:r>
+      <w:proofErr w:type="spellEnd"/>
+      <w:r>
+        <w:t xml:space="preserve">, </w:t>
+      </w:r>
+      <w:proofErr w:type="spellStart"/>
+      <w:r>
+        <w:t>nor</w:t>
+      </w:r>
+      <w:proofErr w:type="spellEnd"/>
+      <w:r>
+        <w:t>: y = ~x4 x3 ~x1 + x4 ~x3 x2 + x4 ~x2 x1 + x3 ~x2 ~x1 = ~~(~x4 x3 ~x1) + ~~(x4 ~x3 x2) + ~~(x4 ~x2 x1) + ~~(x3 ~x2 ~x1) = ~(x4 + ~x3 + x1) + ~(~x4 + x3 + ~x2) + ~(~x4 + x2 + ~x1) + ~(~x3 + x2 + x1).</w:t>
+      </w:r>
+    </w:p>
     <w:p>
       <w:pPr>
         <w:rPr>
           <w:lang w:val="en-US"/>
         </w:rPr>
       </w:pPr>
+      <w:bookmarkStart w:id="0" w:name="_GoBack"/>
+      <w:bookmarkEnd w:id="0"/>
     </w:p>
     <w:sectPr>
       <w:pgSz w:w="11906" w:h="16838"/>
@@ -2891,6 +2980,22 @@
       </w:tblBorders>
     </w:tblPr>
   </w:style>
+  <w:style w:type="paragraph" w:customStyle="1" w:styleId="western">
+    <w:name w:val="western"/>
+    <w:basedOn w:val="a"/>
+    <w:rsid w:val="00EC773F"/>
+    <w:pPr>
+      <w:spacing w:before="100" w:beforeAutospacing="1" w:after="0" w:line="360" w:lineRule="auto"/>
+      <w:jc w:val="both"/>
+    </w:pPr>
+    <w:rPr>
+      <w:rFonts w:ascii="Times New Roman" w:eastAsia="Times New Roman" w:hAnsi="Times New Roman" w:cs="Times New Roman"/>
+      <w:color w:val="000000"/>
+      <w:sz w:val="28"/>
+      <w:szCs w:val="28"/>
+      <w:lang w:eastAsia="ru-RU"/>
+    </w:rPr>
+  </w:style>
 </w:styles>
 </file>
 

</xml_diff>